<commit_message>
changed formatting, new pdf version
</commit_message>
<xml_diff>
--- a/Doku Node-Red Weboberflaeche Firmware.docx
+++ b/Doku Node-Red Weboberflaeche Firmware.docx
@@ -266,7 +266,7 @@
         <w:tab/>
       </w:r>
       <w:r>
-        <w:t>3</w:t>
+        <w:t>5</w:t>
       </w:r>
       <w:r>
         <w:br/>
@@ -611,6 +611,68 @@
           </w:p>
         </w:tc>
       </w:tr>
+      <w:tr>
+        <w:tc>
+          <w:tcPr>
+            <w:cnfStyle w:val="001000000000" w:firstRow="0" w:lastRow="0" w:firstColumn="1" w:lastColumn="0" w:oddVBand="0" w:evenVBand="0" w:oddHBand="0" w:evenHBand="0" w:firstRowFirstColumn="0" w:firstRowLastColumn="0" w:lastRowFirstColumn="0" w:lastRowLastColumn="0"/>
+            <w:tcW w:w="550" w:type="pct"/>
+          </w:tcPr>
+          <w:p>
+            <w:pPr>
+              <w:pStyle w:val="StandardTEXT"/>
+              <w:jc w:val="left"/>
+            </w:pPr>
+            <w:r>
+              <w:t>5</w:t>
+            </w:r>
+          </w:p>
+        </w:tc>
+        <w:tc>
+          <w:tcPr>
+            <w:tcW w:w="572" w:type="pct"/>
+          </w:tcPr>
+          <w:p>
+            <w:pPr>
+              <w:pStyle w:val="StandardTEXT"/>
+              <w:jc w:val="left"/>
+              <w:cnfStyle w:val="000000000000" w:firstRow="0" w:lastRow="0" w:firstColumn="0" w:lastColumn="0" w:oddVBand="0" w:evenVBand="0" w:oddHBand="0" w:evenHBand="0" w:firstRowFirstColumn="0" w:firstRowLastColumn="0" w:lastRowFirstColumn="0" w:lastRowLastColumn="0"/>
+            </w:pPr>
+            <w:r>
+              <w:t>08.06.19</w:t>
+            </w:r>
+          </w:p>
+        </w:tc>
+        <w:tc>
+          <w:tcPr>
+            <w:tcW w:w="3232" w:type="pct"/>
+          </w:tcPr>
+          <w:p>
+            <w:pPr>
+              <w:pStyle w:val="StandardTEXT"/>
+              <w:jc w:val="left"/>
+              <w:cnfStyle w:val="000000000000" w:firstRow="0" w:lastRow="0" w:firstColumn="0" w:lastColumn="0" w:oddVBand="0" w:evenVBand="0" w:oddHBand="0" w:evenHBand="0" w:firstRowFirstColumn="0" w:firstRowLastColumn="0" w:lastRowFirstColumn="0" w:lastRowLastColumn="0"/>
+            </w:pPr>
+            <w:r>
+              <w:t>Formatierungsänderungen</w:t>
+            </w:r>
+          </w:p>
+        </w:tc>
+        <w:tc>
+          <w:tcPr>
+            <w:tcW w:w="646" w:type="pct"/>
+          </w:tcPr>
+          <w:p>
+            <w:pPr>
+              <w:pStyle w:val="StandardTEXT"/>
+              <w:jc w:val="left"/>
+              <w:cnfStyle w:val="000000000000" w:firstRow="0" w:lastRow="0" w:firstColumn="0" w:lastColumn="0" w:oddVBand="0" w:evenVBand="0" w:oddHBand="0" w:evenHBand="0" w:firstRowFirstColumn="0" w:firstRowLastColumn="0" w:lastRowFirstColumn="0" w:lastRowLastColumn="0"/>
+            </w:pPr>
+            <w:r>
+              <w:t>AR</w:t>
+            </w:r>
+          </w:p>
+        </w:tc>
+      </w:tr>
     </w:tbl>
     <w:p>
       <w:pPr>
@@ -626,7 +688,7 @@
         <w:br w:type="page"/>
       </w:r>
     </w:p>
-    <w:bookmarkStart w:id="0" w:name="_Toc10818244" w:displacedByCustomXml="next"/>
+    <w:bookmarkStart w:id="0" w:name="_Toc10897869" w:displacedByCustomXml="next"/>
     <w:sdt>
       <w:sdtPr>
         <w:rPr>
@@ -675,7 +737,7 @@
           <w:r>
             <w:fldChar w:fldCharType="separate"/>
           </w:r>
-          <w:hyperlink w:anchor="_Toc10818244" w:history="1">
+          <w:hyperlink w:anchor="_Toc10897869" w:history="1">
             <w:r>
               <w:rPr>
                 <w:rStyle w:val="Hyperlink"/>
@@ -717,7 +779,7 @@
                 <w:noProof/>
                 <w:webHidden/>
               </w:rPr>
-              <w:instrText xml:space="preserve"> PAGEREF _Toc10818244 \h </w:instrText>
+              <w:instrText xml:space="preserve"> PAGEREF _Toc10897869 \h </w:instrText>
             </w:r>
             <w:r>
               <w:rPr>
@@ -757,7 +819,7 @@
               <w:sz w:val="22"/>
             </w:rPr>
           </w:pPr>
-          <w:hyperlink w:anchor="_Toc10818245" w:history="1">
+          <w:hyperlink w:anchor="_Toc10897870" w:history="1">
             <w:r>
               <w:rPr>
                 <w:rStyle w:val="Hyperlink"/>
@@ -799,7 +861,7 @@
                 <w:noProof/>
                 <w:webHidden/>
               </w:rPr>
-              <w:instrText xml:space="preserve"> PAGEREF _Toc10818245 \h </w:instrText>
+              <w:instrText xml:space="preserve"> PAGEREF _Toc10897870 \h </w:instrText>
             </w:r>
             <w:r>
               <w:rPr>
@@ -843,7 +905,7 @@
               <w:sz w:val="22"/>
             </w:rPr>
           </w:pPr>
-          <w:hyperlink w:anchor="_Toc10818246" w:history="1">
+          <w:hyperlink w:anchor="_Toc10897871" w:history="1">
             <w:r>
               <w:rPr>
                 <w:rStyle w:val="Hyperlink"/>
@@ -885,7 +947,7 @@
                 <w:noProof/>
                 <w:webHidden/>
               </w:rPr>
-              <w:instrText xml:space="preserve"> PAGEREF _Toc10818246 \h </w:instrText>
+              <w:instrText xml:space="preserve"> PAGEREF _Toc10897871 \h </w:instrText>
             </w:r>
             <w:r>
               <w:rPr>
@@ -929,7 +991,7 @@
               <w:sz w:val="22"/>
             </w:rPr>
           </w:pPr>
-          <w:hyperlink w:anchor="_Toc10818247" w:history="1">
+          <w:hyperlink w:anchor="_Toc10897872" w:history="1">
             <w:r>
               <w:rPr>
                 <w:rStyle w:val="Hyperlink"/>
@@ -971,7 +1033,7 @@
                 <w:noProof/>
                 <w:webHidden/>
               </w:rPr>
-              <w:instrText xml:space="preserve"> PAGEREF _Toc10818247 \h </w:instrText>
+              <w:instrText xml:space="preserve"> PAGEREF _Toc10897872 \h </w:instrText>
             </w:r>
             <w:r>
               <w:rPr>
@@ -1015,7 +1077,7 @@
               <w:sz w:val="22"/>
             </w:rPr>
           </w:pPr>
-          <w:hyperlink w:anchor="_Toc10818248" w:history="1">
+          <w:hyperlink w:anchor="_Toc10897873" w:history="1">
             <w:r>
               <w:rPr>
                 <w:rStyle w:val="Hyperlink"/>
@@ -1057,7 +1119,7 @@
                 <w:noProof/>
                 <w:webHidden/>
               </w:rPr>
-              <w:instrText xml:space="preserve"> PAGEREF _Toc10818248 \h </w:instrText>
+              <w:instrText xml:space="preserve"> PAGEREF _Toc10897873 \h </w:instrText>
             </w:r>
             <w:r>
               <w:rPr>
@@ -1101,7 +1163,7 @@
               <w:sz w:val="22"/>
             </w:rPr>
           </w:pPr>
-          <w:hyperlink w:anchor="_Toc10818249" w:history="1">
+          <w:hyperlink w:anchor="_Toc10897874" w:history="1">
             <w:r>
               <w:rPr>
                 <w:rStyle w:val="Hyperlink"/>
@@ -1143,7 +1205,7 @@
                 <w:noProof/>
                 <w:webHidden/>
               </w:rPr>
-              <w:instrText xml:space="preserve"> PAGEREF _Toc10818249 \h </w:instrText>
+              <w:instrText xml:space="preserve"> PAGEREF _Toc10897874 \h </w:instrText>
             </w:r>
             <w:r>
               <w:rPr>
@@ -1187,7 +1249,7 @@
               <w:sz w:val="22"/>
             </w:rPr>
           </w:pPr>
-          <w:hyperlink w:anchor="_Toc10818250" w:history="1">
+          <w:hyperlink w:anchor="_Toc10897875" w:history="1">
             <w:r>
               <w:rPr>
                 <w:rStyle w:val="Hyperlink"/>
@@ -1229,7 +1291,7 @@
                 <w:noProof/>
                 <w:webHidden/>
               </w:rPr>
-              <w:instrText xml:space="preserve"> PAGEREF _Toc10818250 \h </w:instrText>
+              <w:instrText xml:space="preserve"> PAGEREF _Toc10897875 \h </w:instrText>
             </w:r>
             <w:r>
               <w:rPr>
@@ -1273,7 +1335,7 @@
               <w:sz w:val="22"/>
             </w:rPr>
           </w:pPr>
-          <w:hyperlink w:anchor="_Toc10818251" w:history="1">
+          <w:hyperlink w:anchor="_Toc10897876" w:history="1">
             <w:r>
               <w:rPr>
                 <w:rStyle w:val="Hyperlink"/>
@@ -1315,7 +1377,7 @@
                 <w:noProof/>
                 <w:webHidden/>
               </w:rPr>
-              <w:instrText xml:space="preserve"> PAGEREF _Toc10818251 \h </w:instrText>
+              <w:instrText xml:space="preserve"> PAGEREF _Toc10897876 \h </w:instrText>
             </w:r>
             <w:r>
               <w:rPr>
@@ -1359,7 +1421,7 @@
               <w:sz w:val="22"/>
             </w:rPr>
           </w:pPr>
-          <w:hyperlink w:anchor="_Toc10818252" w:history="1">
+          <w:hyperlink w:anchor="_Toc10897877" w:history="1">
             <w:r>
               <w:rPr>
                 <w:rStyle w:val="Hyperlink"/>
@@ -1403,7 +1465,7 @@
                 <w:noProof/>
                 <w:webHidden/>
               </w:rPr>
-              <w:instrText xml:space="preserve"> PAGEREF _Toc10818252 \h </w:instrText>
+              <w:instrText xml:space="preserve"> PAGEREF _Toc10897877 \h </w:instrText>
             </w:r>
             <w:r>
               <w:rPr>
@@ -1447,7 +1509,7 @@
               <w:sz w:val="22"/>
             </w:rPr>
           </w:pPr>
-          <w:hyperlink w:anchor="_Toc10818253" w:history="1">
+          <w:hyperlink w:anchor="_Toc10897878" w:history="1">
             <w:r>
               <w:rPr>
                 <w:rStyle w:val="Hyperlink"/>
@@ -1491,7 +1553,7 @@
                 <w:noProof/>
                 <w:webHidden/>
               </w:rPr>
-              <w:instrText xml:space="preserve"> PAGEREF _Toc10818253 \h </w:instrText>
+              <w:instrText xml:space="preserve"> PAGEREF _Toc10897878 \h </w:instrText>
             </w:r>
             <w:r>
               <w:rPr>
@@ -1535,7 +1597,7 @@
               <w:sz w:val="22"/>
             </w:rPr>
           </w:pPr>
-          <w:hyperlink w:anchor="_Toc10818254" w:history="1">
+          <w:hyperlink w:anchor="_Toc10897879" w:history="1">
             <w:r>
               <w:rPr>
                 <w:rStyle w:val="Hyperlink"/>
@@ -1579,7 +1641,7 @@
                 <w:noProof/>
                 <w:webHidden/>
               </w:rPr>
-              <w:instrText xml:space="preserve"> PAGEREF _Toc10818254 \h </w:instrText>
+              <w:instrText xml:space="preserve"> PAGEREF _Toc10897879 \h </w:instrText>
             </w:r>
             <w:r>
               <w:rPr>
@@ -1623,7 +1685,7 @@
               <w:sz w:val="22"/>
             </w:rPr>
           </w:pPr>
-          <w:hyperlink w:anchor="_Toc10818255" w:history="1">
+          <w:hyperlink w:anchor="_Toc10897880" w:history="1">
             <w:r>
               <w:rPr>
                 <w:rStyle w:val="Hyperlink"/>
@@ -1667,7 +1729,7 @@
                 <w:noProof/>
                 <w:webHidden/>
               </w:rPr>
-              <w:instrText xml:space="preserve"> PAGEREF _Toc10818255 \h </w:instrText>
+              <w:instrText xml:space="preserve"> PAGEREF _Toc10897880 \h </w:instrText>
             </w:r>
             <w:r>
               <w:rPr>
@@ -1711,7 +1773,7 @@
               <w:sz w:val="22"/>
             </w:rPr>
           </w:pPr>
-          <w:hyperlink w:anchor="_Toc10818256" w:history="1">
+          <w:hyperlink w:anchor="_Toc10897881" w:history="1">
             <w:r>
               <w:rPr>
                 <w:rStyle w:val="Hyperlink"/>
@@ -1755,7 +1817,7 @@
                 <w:noProof/>
                 <w:webHidden/>
               </w:rPr>
-              <w:instrText xml:space="preserve"> PAGEREF _Toc10818256 \h </w:instrText>
+              <w:instrText xml:space="preserve"> PAGEREF _Toc10897881 \h </w:instrText>
             </w:r>
             <w:r>
               <w:rPr>
@@ -1799,7 +1861,7 @@
               <w:sz w:val="22"/>
             </w:rPr>
           </w:pPr>
-          <w:hyperlink w:anchor="_Toc10818257" w:history="1">
+          <w:hyperlink w:anchor="_Toc10897882" w:history="1">
             <w:r>
               <w:rPr>
                 <w:rStyle w:val="Hyperlink"/>
@@ -1841,7 +1903,7 @@
                 <w:noProof/>
                 <w:webHidden/>
               </w:rPr>
-              <w:instrText xml:space="preserve"> PAGEREF _Toc10818257 \h </w:instrText>
+              <w:instrText xml:space="preserve"> PAGEREF _Toc10897882 \h </w:instrText>
             </w:r>
             <w:r>
               <w:rPr>
@@ -1885,7 +1947,7 @@
               <w:sz w:val="22"/>
             </w:rPr>
           </w:pPr>
-          <w:hyperlink w:anchor="_Toc10818258" w:history="1">
+          <w:hyperlink w:anchor="_Toc10897883" w:history="1">
             <w:r>
               <w:rPr>
                 <w:rStyle w:val="Hyperlink"/>
@@ -1929,7 +1991,7 @@
                 <w:noProof/>
                 <w:webHidden/>
               </w:rPr>
-              <w:instrText xml:space="preserve"> PAGEREF _Toc10818258 \h </w:instrText>
+              <w:instrText xml:space="preserve"> PAGEREF _Toc10897883 \h </w:instrText>
             </w:r>
             <w:r>
               <w:rPr>
@@ -1973,7 +2035,7 @@
               <w:sz w:val="22"/>
             </w:rPr>
           </w:pPr>
-          <w:hyperlink w:anchor="_Toc10818259" w:history="1">
+          <w:hyperlink w:anchor="_Toc10897884" w:history="1">
             <w:r>
               <w:rPr>
                 <w:rStyle w:val="Hyperlink"/>
@@ -2015,7 +2077,7 @@
                 <w:noProof/>
                 <w:webHidden/>
               </w:rPr>
-              <w:instrText xml:space="preserve"> PAGEREF _Toc10818259 \h </w:instrText>
+              <w:instrText xml:space="preserve"> PAGEREF _Toc10897884 \h </w:instrText>
             </w:r>
             <w:r>
               <w:rPr>
@@ -2059,7 +2121,7 @@
               <w:sz w:val="22"/>
             </w:rPr>
           </w:pPr>
-          <w:hyperlink w:anchor="_Toc10818260" w:history="1">
+          <w:hyperlink w:anchor="_Toc10897885" w:history="1">
             <w:r>
               <w:rPr>
                 <w:rStyle w:val="Hyperlink"/>
@@ -2101,7 +2163,7 @@
                 <w:noProof/>
                 <w:webHidden/>
               </w:rPr>
-              <w:instrText xml:space="preserve"> PAGEREF _Toc10818260 \h </w:instrText>
+              <w:instrText xml:space="preserve"> PAGEREF _Toc10897885 \h </w:instrText>
             </w:r>
             <w:r>
               <w:rPr>
@@ -2145,7 +2207,7 @@
               <w:sz w:val="22"/>
             </w:rPr>
           </w:pPr>
-          <w:hyperlink w:anchor="_Toc10818261" w:history="1">
+          <w:hyperlink w:anchor="_Toc10897886" w:history="1">
             <w:r>
               <w:rPr>
                 <w:rStyle w:val="Hyperlink"/>
@@ -2187,7 +2249,7 @@
                 <w:noProof/>
                 <w:webHidden/>
               </w:rPr>
-              <w:instrText xml:space="preserve"> PAGEREF _Toc10818261 \h </w:instrText>
+              <w:instrText xml:space="preserve"> PAGEREF _Toc10897886 \h </w:instrText>
             </w:r>
             <w:r>
               <w:rPr>
@@ -2231,7 +2293,7 @@
               <w:sz w:val="22"/>
             </w:rPr>
           </w:pPr>
-          <w:hyperlink w:anchor="_Toc10818262" w:history="1">
+          <w:hyperlink w:anchor="_Toc10897887" w:history="1">
             <w:r>
               <w:rPr>
                 <w:rStyle w:val="Hyperlink"/>
@@ -2275,7 +2337,7 @@
                 <w:noProof/>
                 <w:webHidden/>
               </w:rPr>
-              <w:instrText xml:space="preserve"> PAGEREF _Toc10818262 \h </w:instrText>
+              <w:instrText xml:space="preserve"> PAGEREF _Toc10897887 \h </w:instrText>
             </w:r>
             <w:r>
               <w:rPr>
@@ -2319,7 +2381,7 @@
               <w:sz w:val="22"/>
             </w:rPr>
           </w:pPr>
-          <w:hyperlink w:anchor="_Toc10818263" w:history="1">
+          <w:hyperlink w:anchor="_Toc10897888" w:history="1">
             <w:r>
               <w:rPr>
                 <w:rStyle w:val="Hyperlink"/>
@@ -2361,7 +2423,7 @@
                 <w:noProof/>
                 <w:webHidden/>
               </w:rPr>
-              <w:instrText xml:space="preserve"> PAGEREF _Toc10818263 \h </w:instrText>
+              <w:instrText xml:space="preserve"> PAGEREF _Toc10897888 \h </w:instrText>
             </w:r>
             <w:r>
               <w:rPr>
@@ -2401,7 +2463,7 @@
               <w:sz w:val="22"/>
             </w:rPr>
           </w:pPr>
-          <w:hyperlink w:anchor="_Toc10818264" w:history="1">
+          <w:hyperlink w:anchor="_Toc10897889" w:history="1">
             <w:r>
               <w:rPr>
                 <w:rStyle w:val="Hyperlink"/>
@@ -2443,7 +2505,7 @@
                 <w:noProof/>
                 <w:webHidden/>
               </w:rPr>
-              <w:instrText xml:space="preserve"> PAGEREF _Toc10818264 \h </w:instrText>
+              <w:instrText xml:space="preserve"> PAGEREF _Toc10897889 \h </w:instrText>
             </w:r>
             <w:r>
               <w:rPr>
@@ -2487,7 +2549,7 @@
               <w:sz w:val="22"/>
             </w:rPr>
           </w:pPr>
-          <w:hyperlink w:anchor="_Toc10818265" w:history="1">
+          <w:hyperlink w:anchor="_Toc10897890" w:history="1">
             <w:r>
               <w:rPr>
                 <w:rStyle w:val="Hyperlink"/>
@@ -2529,7 +2591,7 @@
                 <w:noProof/>
                 <w:webHidden/>
               </w:rPr>
-              <w:instrText xml:space="preserve"> PAGEREF _Toc10818265 \h </w:instrText>
+              <w:instrText xml:space="preserve"> PAGEREF _Toc10897890 \h </w:instrText>
             </w:r>
             <w:r>
               <w:rPr>
@@ -2573,7 +2635,7 @@
               <w:sz w:val="22"/>
             </w:rPr>
           </w:pPr>
-          <w:hyperlink w:anchor="_Toc10818266" w:history="1">
+          <w:hyperlink w:anchor="_Toc10897891" w:history="1">
             <w:r>
               <w:rPr>
                 <w:rStyle w:val="Hyperlink"/>
@@ -2615,7 +2677,7 @@
                 <w:noProof/>
                 <w:webHidden/>
               </w:rPr>
-              <w:instrText xml:space="preserve"> PAGEREF _Toc10818266 \h </w:instrText>
+              <w:instrText xml:space="preserve"> PAGEREF _Toc10897891 \h </w:instrText>
             </w:r>
             <w:r>
               <w:rPr>
@@ -2659,7 +2721,7 @@
               <w:sz w:val="22"/>
             </w:rPr>
           </w:pPr>
-          <w:hyperlink w:anchor="_Toc10818267" w:history="1">
+          <w:hyperlink w:anchor="_Toc10897892" w:history="1">
             <w:r>
               <w:rPr>
                 <w:rStyle w:val="Hyperlink"/>
@@ -2701,7 +2763,7 @@
                 <w:noProof/>
                 <w:webHidden/>
               </w:rPr>
-              <w:instrText xml:space="preserve"> PAGEREF _Toc10818267 \h </w:instrText>
+              <w:instrText xml:space="preserve"> PAGEREF _Toc10897892 \h </w:instrText>
             </w:r>
             <w:r>
               <w:rPr>
@@ -2745,7 +2807,7 @@
               <w:sz w:val="22"/>
             </w:rPr>
           </w:pPr>
-          <w:hyperlink w:anchor="_Toc10818268" w:history="1">
+          <w:hyperlink w:anchor="_Toc10897893" w:history="1">
             <w:r>
               <w:rPr>
                 <w:rStyle w:val="Hyperlink"/>
@@ -2787,7 +2849,7 @@
                 <w:noProof/>
                 <w:webHidden/>
               </w:rPr>
-              <w:instrText xml:space="preserve"> PAGEREF _Toc10818268 \h </w:instrText>
+              <w:instrText xml:space="preserve"> PAGEREF _Toc10897893 \h </w:instrText>
             </w:r>
             <w:r>
               <w:rPr>
@@ -2807,7 +2869,7 @@
                 <w:noProof/>
                 <w:webHidden/>
               </w:rPr>
-              <w:t>24</w:t>
+              <w:t>25</w:t>
             </w:r>
             <w:r>
               <w:rPr>
@@ -2831,7 +2893,7 @@
               <w:sz w:val="22"/>
             </w:rPr>
           </w:pPr>
-          <w:hyperlink w:anchor="_Toc10818269" w:history="1">
+          <w:hyperlink w:anchor="_Toc10897894" w:history="1">
             <w:r>
               <w:rPr>
                 <w:rStyle w:val="Hyperlink"/>
@@ -2873,7 +2935,7 @@
                 <w:noProof/>
                 <w:webHidden/>
               </w:rPr>
-              <w:instrText xml:space="preserve"> PAGEREF _Toc10818269 \h </w:instrText>
+              <w:instrText xml:space="preserve"> PAGEREF _Toc10897894 \h </w:instrText>
             </w:r>
             <w:r>
               <w:rPr>
@@ -2893,7 +2955,7 @@
                 <w:noProof/>
                 <w:webHidden/>
               </w:rPr>
-              <w:t>24</w:t>
+              <w:t>25</w:t>
             </w:r>
             <w:r>
               <w:rPr>
@@ -2917,7 +2979,7 @@
               <w:sz w:val="22"/>
             </w:rPr>
           </w:pPr>
-          <w:hyperlink w:anchor="_Toc10818270" w:history="1">
+          <w:hyperlink w:anchor="_Toc10897895" w:history="1">
             <w:r>
               <w:rPr>
                 <w:rStyle w:val="Hyperlink"/>
@@ -2959,7 +3021,7 @@
                 <w:noProof/>
                 <w:webHidden/>
               </w:rPr>
-              <w:instrText xml:space="preserve"> PAGEREF _Toc10818270 \h </w:instrText>
+              <w:instrText xml:space="preserve"> PAGEREF _Toc10897895 \h </w:instrText>
             </w:r>
             <w:r>
               <w:rPr>
@@ -3003,7 +3065,7 @@
               <w:sz w:val="22"/>
             </w:rPr>
           </w:pPr>
-          <w:hyperlink w:anchor="_Toc10818271" w:history="1">
+          <w:hyperlink w:anchor="_Toc10897896" w:history="1">
             <w:r>
               <w:rPr>
                 <w:rStyle w:val="Hyperlink"/>
@@ -3045,7 +3107,7 @@
                 <w:noProof/>
                 <w:webHidden/>
               </w:rPr>
-              <w:instrText xml:space="preserve"> PAGEREF _Toc10818271 \h </w:instrText>
+              <w:instrText xml:space="preserve"> PAGEREF _Toc10897896 \h </w:instrText>
             </w:r>
             <w:r>
               <w:rPr>
@@ -3065,7 +3127,7 @@
                 <w:noProof/>
                 <w:webHidden/>
               </w:rPr>
-              <w:t>25</w:t>
+              <w:t>26</w:t>
             </w:r>
             <w:r>
               <w:rPr>
@@ -3089,7 +3151,7 @@
               <w:sz w:val="22"/>
             </w:rPr>
           </w:pPr>
-          <w:hyperlink w:anchor="_Toc10818272" w:history="1">
+          <w:hyperlink w:anchor="_Toc10897897" w:history="1">
             <w:r>
               <w:rPr>
                 <w:rStyle w:val="Hyperlink"/>
@@ -3131,7 +3193,7 @@
                 <w:noProof/>
                 <w:webHidden/>
               </w:rPr>
-              <w:instrText xml:space="preserve"> PAGEREF _Toc10818272 \h </w:instrText>
+              <w:instrText xml:space="preserve"> PAGEREF _Toc10897897 \h </w:instrText>
             </w:r>
             <w:r>
               <w:rPr>
@@ -3151,7 +3213,7 @@
                 <w:noProof/>
                 <w:webHidden/>
               </w:rPr>
-              <w:t>26</w:t>
+              <w:t>27</w:t>
             </w:r>
             <w:r>
               <w:rPr>
@@ -3175,7 +3237,7 @@
               <w:sz w:val="22"/>
             </w:rPr>
           </w:pPr>
-          <w:hyperlink w:anchor="_Toc10818273" w:history="1">
+          <w:hyperlink w:anchor="_Toc10897898" w:history="1">
             <w:r>
               <w:rPr>
                 <w:rStyle w:val="Hyperlink"/>
@@ -3217,7 +3279,7 @@
                 <w:noProof/>
                 <w:webHidden/>
               </w:rPr>
-              <w:instrText xml:space="preserve"> PAGEREF _Toc10818273 \h </w:instrText>
+              <w:instrText xml:space="preserve"> PAGEREF _Toc10897898 \h </w:instrText>
             </w:r>
             <w:r>
               <w:rPr>
@@ -3237,7 +3299,7 @@
                 <w:noProof/>
                 <w:webHidden/>
               </w:rPr>
-              <w:t>26</w:t>
+              <w:t>27</w:t>
             </w:r>
             <w:r>
               <w:rPr>
@@ -3261,7 +3323,7 @@
               <w:sz w:val="22"/>
             </w:rPr>
           </w:pPr>
-          <w:hyperlink w:anchor="_Toc10818274" w:history="1">
+          <w:hyperlink w:anchor="_Toc10897899" w:history="1">
             <w:r>
               <w:rPr>
                 <w:rStyle w:val="Hyperlink"/>
@@ -3303,7 +3365,7 @@
                 <w:noProof/>
                 <w:webHidden/>
               </w:rPr>
-              <w:instrText xml:space="preserve"> PAGEREF _Toc10818274 \h </w:instrText>
+              <w:instrText xml:space="preserve"> PAGEREF _Toc10897899 \h </w:instrText>
             </w:r>
             <w:r>
               <w:rPr>
@@ -3323,7 +3385,7 @@
                 <w:noProof/>
                 <w:webHidden/>
               </w:rPr>
-              <w:t>26</w:t>
+              <w:t>27</w:t>
             </w:r>
             <w:r>
               <w:rPr>
@@ -3347,7 +3409,7 @@
               <w:sz w:val="22"/>
             </w:rPr>
           </w:pPr>
-          <w:hyperlink w:anchor="_Toc10818275" w:history="1">
+          <w:hyperlink w:anchor="_Toc10897900" w:history="1">
             <w:r>
               <w:rPr>
                 <w:rStyle w:val="Hyperlink"/>
@@ -3389,7 +3451,7 @@
                 <w:noProof/>
                 <w:webHidden/>
               </w:rPr>
-              <w:instrText xml:space="preserve"> PAGEREF _Toc10818275 \h </w:instrText>
+              <w:instrText xml:space="preserve"> PAGEREF _Toc10897900 \h </w:instrText>
             </w:r>
             <w:r>
               <w:rPr>
@@ -3409,7 +3471,7 @@
                 <w:noProof/>
                 <w:webHidden/>
               </w:rPr>
-              <w:t>26</w:t>
+              <w:t>27</w:t>
             </w:r>
             <w:r>
               <w:rPr>
@@ -3446,7 +3508,7 @@
       <w:pPr>
         <w:pStyle w:val="berschrift1"/>
       </w:pPr>
-      <w:bookmarkStart w:id="1" w:name="_Toc10818245"/>
+      <w:bookmarkStart w:id="1" w:name="_Toc10897870"/>
       <w:r>
         <w:lastRenderedPageBreak/>
         <w:t>Node-</w:t>
@@ -3465,7 +3527,7 @@
       <w:pPr>
         <w:pStyle w:val="berschrift2"/>
       </w:pPr>
-      <w:bookmarkStart w:id="2" w:name="_Toc10818246"/>
+      <w:bookmarkStart w:id="2" w:name="_Toc10897871"/>
       <w:r>
         <w:t>Allgemeine Struktur</w:t>
       </w:r>
@@ -3482,7 +3544,15 @@
         <w:rPr>
           <w:lang w:eastAsia="en-US"/>
         </w:rPr>
-        <w:t>Der Softwareteil des Projekts auf dem Raspberry Pi umfasst drei Bereiche: die Logik, durch Node-</w:t>
+        <w:t>Der Softwareteil des Projekts</w:t>
+      </w:r>
+      <w:bookmarkStart w:id="3" w:name="_GoBack"/>
+      <w:bookmarkEnd w:id="3"/>
+      <w:r>
+        <w:rPr>
+          <w:lang w:eastAsia="en-US"/>
+        </w:rPr>
+        <w:t xml:space="preserve"> auf dem Raspberry Pi umfasst drei Bereiche: die Logik, durch Node-</w:t>
       </w:r>
       <w:proofErr w:type="spellStart"/>
       <w:r>
@@ -3563,7 +3633,7 @@
       <w:pPr>
         <w:pStyle w:val="berschrift3"/>
       </w:pPr>
-      <w:bookmarkStart w:id="3" w:name="_Toc10818247"/>
+      <w:bookmarkStart w:id="4" w:name="_Toc10897872"/>
       <w:r>
         <w:t>Aufbau Node-</w:t>
       </w:r>
@@ -3575,7 +3645,7 @@
       <w:r>
         <w:t>-Projekt</w:t>
       </w:r>
-      <w:bookmarkEnd w:id="3"/>
+      <w:bookmarkEnd w:id="4"/>
     </w:p>
     <w:p>
       <w:pPr>
@@ -3740,7 +3810,7 @@
       <w:pPr>
         <w:pStyle w:val="berschrift3"/>
       </w:pPr>
-      <w:bookmarkStart w:id="4" w:name="_Toc10818248"/>
+      <w:bookmarkStart w:id="5" w:name="_Toc10897873"/>
       <w:r>
         <w:t>Abhängigkeiten Node-</w:t>
       </w:r>
@@ -3748,7 +3818,7 @@
       <w:r>
         <w:t>Red</w:t>
       </w:r>
-      <w:bookmarkEnd w:id="4"/>
+      <w:bookmarkEnd w:id="5"/>
       <w:proofErr w:type="spellEnd"/>
     </w:p>
     <w:p>
@@ -3923,11 +3993,11 @@
       <w:pPr>
         <w:pStyle w:val="berschrift3"/>
       </w:pPr>
-      <w:bookmarkStart w:id="5" w:name="_Toc10818249"/>
+      <w:bookmarkStart w:id="6" w:name="_Toc10897874"/>
       <w:r>
         <w:t>Abhängigkeiten Code Weboberfläche</w:t>
       </w:r>
-      <w:bookmarkEnd w:id="5"/>
+      <w:bookmarkEnd w:id="6"/>
     </w:p>
     <w:p>
       <w:pPr>
@@ -4196,11 +4266,11 @@
       <w:pPr>
         <w:pStyle w:val="berschrift3"/>
       </w:pPr>
-      <w:bookmarkStart w:id="6" w:name="_Toc10818250"/>
+      <w:bookmarkStart w:id="7" w:name="_Toc10897875"/>
       <w:r>
         <w:t>Aufbau Code Weboberfläche</w:t>
       </w:r>
-      <w:bookmarkEnd w:id="6"/>
+      <w:bookmarkEnd w:id="7"/>
     </w:p>
     <w:p>
       <w:pPr>
@@ -6522,12 +6592,12 @@
       <w:pPr>
         <w:pStyle w:val="berschrift2"/>
       </w:pPr>
-      <w:bookmarkStart w:id="7" w:name="_Toc10818251"/>
+      <w:bookmarkStart w:id="8" w:name="_Toc10897876"/>
       <w:r>
         <w:lastRenderedPageBreak/>
         <w:t>Datenbanken</w:t>
       </w:r>
-      <w:bookmarkEnd w:id="7"/>
+      <w:bookmarkEnd w:id="8"/>
     </w:p>
     <w:p>
       <w:pPr>
@@ -6590,7 +6660,7 @@
           <w:lang w:eastAsia="en-US"/>
         </w:rPr>
       </w:pPr>
-      <w:bookmarkStart w:id="8" w:name="_Toc10818252"/>
+      <w:bookmarkStart w:id="9" w:name="_Toc10897877"/>
       <w:r>
         <w:rPr>
           <w:lang w:eastAsia="en-US"/>
@@ -6604,7 +6674,7 @@
         </w:rPr>
         <w:t>reference.db</w:t>
       </w:r>
-      <w:bookmarkEnd w:id="8"/>
+      <w:bookmarkEnd w:id="9"/>
       <w:proofErr w:type="spellEnd"/>
     </w:p>
     <w:p>
@@ -7390,7 +7460,7 @@
           <w:lang w:eastAsia="en-US"/>
         </w:rPr>
       </w:pPr>
-      <w:bookmarkStart w:id="9" w:name="_Toc10818253"/>
+      <w:bookmarkStart w:id="10" w:name="_Toc10897878"/>
       <w:r>
         <w:rPr>
           <w:lang w:eastAsia="en-US"/>
@@ -7404,7 +7474,7 @@
         </w:rPr>
         <w:t>data.db</w:t>
       </w:r>
-      <w:bookmarkEnd w:id="9"/>
+      <w:bookmarkEnd w:id="10"/>
       <w:proofErr w:type="spellEnd"/>
     </w:p>
     <w:p>
@@ -11275,8 +11345,8 @@
           <w:lang w:eastAsia="en-US"/>
         </w:rPr>
       </w:pPr>
-      <w:bookmarkStart w:id="10" w:name="_Ref10208246"/>
-      <w:bookmarkStart w:id="11" w:name="_Toc10818254"/>
+      <w:bookmarkStart w:id="11" w:name="_Ref10208246"/>
+      <w:bookmarkStart w:id="12" w:name="_Toc10897879"/>
       <w:r>
         <w:rPr>
           <w:lang w:eastAsia="en-US"/>
@@ -11284,8 +11354,8 @@
         <w:lastRenderedPageBreak/>
         <w:t>Codierung der Messtypen</w:t>
       </w:r>
-      <w:bookmarkEnd w:id="10"/>
       <w:bookmarkEnd w:id="11"/>
+      <w:bookmarkEnd w:id="12"/>
     </w:p>
     <w:p>
       <w:pPr>
@@ -12028,8 +12098,8 @@
           <w:lang w:eastAsia="en-US"/>
         </w:rPr>
       </w:pPr>
-      <w:bookmarkStart w:id="12" w:name="_Ref10208256"/>
-      <w:bookmarkStart w:id="13" w:name="_Toc10818255"/>
+      <w:bookmarkStart w:id="13" w:name="_Ref10208256"/>
+      <w:bookmarkStart w:id="14" w:name="_Toc10897880"/>
       <w:r>
         <w:rPr>
           <w:lang w:eastAsia="en-US"/>
@@ -12037,8 +12107,8 @@
         <w:lastRenderedPageBreak/>
         <w:t>Codierung der Messeinheiten</w:t>
       </w:r>
-      <w:bookmarkEnd w:id="12"/>
       <w:bookmarkEnd w:id="13"/>
+      <w:bookmarkEnd w:id="14"/>
     </w:p>
     <w:p>
       <w:pPr>
@@ -12743,8 +12813,8 @@
           <w:lang w:eastAsia="en-US"/>
         </w:rPr>
       </w:pPr>
-      <w:bookmarkStart w:id="14" w:name="_Ref10212452"/>
-      <w:bookmarkStart w:id="15" w:name="_Toc10818256"/>
+      <w:bookmarkStart w:id="15" w:name="_Ref10212452"/>
+      <w:bookmarkStart w:id="16" w:name="_Toc10897881"/>
       <w:r>
         <w:rPr>
           <w:lang w:eastAsia="en-US"/>
@@ -12752,8 +12822,8 @@
         <w:lastRenderedPageBreak/>
         <w:t>Codierung der Messtypen für Webseite</w:t>
       </w:r>
-      <w:bookmarkEnd w:id="14"/>
       <w:bookmarkEnd w:id="15"/>
+      <w:bookmarkEnd w:id="16"/>
     </w:p>
     <w:p>
       <w:pPr>
@@ -13503,12 +13573,12 @@
       <w:pPr>
         <w:pStyle w:val="berschrift2"/>
       </w:pPr>
-      <w:bookmarkStart w:id="16" w:name="_Toc10818257"/>
+      <w:bookmarkStart w:id="17" w:name="_Toc10897882"/>
       <w:r>
         <w:lastRenderedPageBreak/>
         <w:t>Hinzufügen eines neuen Sensors</w:t>
       </w:r>
-      <w:bookmarkEnd w:id="16"/>
+      <w:bookmarkEnd w:id="17"/>
     </w:p>
     <w:p>
       <w:pPr>
@@ -13545,14 +13615,14 @@
           <w:lang w:eastAsia="en-US"/>
         </w:rPr>
       </w:pPr>
-      <w:bookmarkStart w:id="17" w:name="_Toc10818258"/>
+      <w:bookmarkStart w:id="18" w:name="_Toc10897883"/>
       <w:r>
         <w:rPr>
           <w:lang w:eastAsia="en-US"/>
         </w:rPr>
         <w:t>Allgemeine Änderungen</w:t>
       </w:r>
-      <w:bookmarkEnd w:id="17"/>
+      <w:bookmarkEnd w:id="18"/>
     </w:p>
     <w:p>
       <w:pPr>
@@ -13644,11 +13714,11 @@
       <w:pPr>
         <w:pStyle w:val="berschrift3"/>
       </w:pPr>
-      <w:bookmarkStart w:id="18" w:name="_Toc10818259"/>
+      <w:bookmarkStart w:id="19" w:name="_Toc10897884"/>
       <w:r>
         <w:t>Änderungen im Quellcode der Weboberfläche</w:t>
       </w:r>
-      <w:bookmarkEnd w:id="18"/>
+      <w:bookmarkEnd w:id="19"/>
     </w:p>
     <w:p>
       <w:pPr>
@@ -13801,7 +13871,7 @@
       <w:pPr>
         <w:pStyle w:val="berschrift3"/>
       </w:pPr>
-      <w:bookmarkStart w:id="19" w:name="_Toc10818260"/>
+      <w:bookmarkStart w:id="20" w:name="_Toc10897885"/>
       <w:r>
         <w:t>Änderungen bei Node-</w:t>
       </w:r>
@@ -13809,7 +13879,7 @@
       <w:r>
         <w:t>Red</w:t>
       </w:r>
-      <w:bookmarkEnd w:id="19"/>
+      <w:bookmarkEnd w:id="20"/>
       <w:proofErr w:type="spellEnd"/>
     </w:p>
     <w:p>
@@ -14988,12 +15058,12 @@
       <w:pPr>
         <w:pStyle w:val="berschrift2"/>
       </w:pPr>
-      <w:bookmarkStart w:id="20" w:name="_Toc10818261"/>
+      <w:bookmarkStart w:id="21" w:name="_Toc10897886"/>
       <w:r>
         <w:lastRenderedPageBreak/>
         <w:t>Hinzufügen eines neuen Aktors</w:t>
       </w:r>
-      <w:bookmarkEnd w:id="20"/>
+      <w:bookmarkEnd w:id="21"/>
     </w:p>
     <w:p>
       <w:pPr>
@@ -15030,14 +15100,14 @@
           <w:lang w:eastAsia="en-US"/>
         </w:rPr>
       </w:pPr>
-      <w:bookmarkStart w:id="21" w:name="_Toc10818262"/>
+      <w:bookmarkStart w:id="22" w:name="_Toc10897887"/>
       <w:r>
         <w:rPr>
           <w:lang w:eastAsia="en-US"/>
         </w:rPr>
         <w:t>Allgemeine Änderungen</w:t>
       </w:r>
-      <w:bookmarkEnd w:id="21"/>
+      <w:bookmarkEnd w:id="22"/>
     </w:p>
     <w:p>
       <w:pPr>
@@ -15115,7 +15185,7 @@
       <w:pPr>
         <w:pStyle w:val="berschrift3"/>
       </w:pPr>
-      <w:bookmarkStart w:id="22" w:name="_Toc10818263"/>
+      <w:bookmarkStart w:id="23" w:name="_Toc10897888"/>
       <w:r>
         <w:t>Änderungen bei Node-</w:t>
       </w:r>
@@ -15123,7 +15193,7 @@
       <w:r>
         <w:t>Red</w:t>
       </w:r>
-      <w:bookmarkEnd w:id="22"/>
+      <w:bookmarkEnd w:id="23"/>
       <w:proofErr w:type="spellEnd"/>
     </w:p>
     <w:p>
@@ -15262,34 +15332,34 @@
       <w:pPr>
         <w:pStyle w:val="berschrift1"/>
       </w:pPr>
-      <w:bookmarkStart w:id="23" w:name="_Toc10818264"/>
+      <w:bookmarkStart w:id="24" w:name="_Toc10897889"/>
       <w:r>
         <w:lastRenderedPageBreak/>
         <w:t>Firmware</w:t>
       </w:r>
-      <w:bookmarkEnd w:id="23"/>
+      <w:bookmarkEnd w:id="24"/>
     </w:p>
     <w:p>
       <w:pPr>
         <w:pStyle w:val="berschrift2"/>
       </w:pPr>
-      <w:bookmarkStart w:id="24" w:name="_Toc10818265"/>
+      <w:bookmarkStart w:id="25" w:name="_Toc10897890"/>
       <w:r>
         <w:t>Aufbau der Firmware</w:t>
       </w:r>
-      <w:bookmarkEnd w:id="24"/>
+      <w:bookmarkEnd w:id="25"/>
     </w:p>
     <w:p>
       <w:pPr>
         <w:pStyle w:val="berschrift3"/>
       </w:pPr>
-      <w:bookmarkStart w:id="25" w:name="_Toc10815435"/>
-      <w:bookmarkStart w:id="26" w:name="_Toc10818266"/>
+      <w:bookmarkStart w:id="26" w:name="_Toc10815435"/>
+      <w:bookmarkStart w:id="27" w:name="_Toc10897891"/>
       <w:r>
         <w:t>Allgemeiner Aufbau der Firmware</w:t>
       </w:r>
-      <w:bookmarkEnd w:id="25"/>
       <w:bookmarkEnd w:id="26"/>
+      <w:bookmarkEnd w:id="27"/>
     </w:p>
     <w:p>
       <w:pPr>
@@ -15551,13 +15621,13 @@
       <w:pPr>
         <w:pStyle w:val="berschrift3"/>
       </w:pPr>
-      <w:bookmarkStart w:id="27" w:name="_Toc10815436"/>
-      <w:bookmarkStart w:id="28" w:name="_Toc10818267"/>
+      <w:bookmarkStart w:id="28" w:name="_Toc10815436"/>
+      <w:bookmarkStart w:id="29" w:name="_Toc10897892"/>
       <w:r>
         <w:t>Genutzte externe Bibliotheken</w:t>
       </w:r>
-      <w:bookmarkEnd w:id="27"/>
       <w:bookmarkEnd w:id="28"/>
+      <w:bookmarkEnd w:id="29"/>
     </w:p>
     <w:tbl>
       <w:tblPr>
@@ -15659,6 +15729,7 @@
               <w:r>
                 <w:rPr>
                   <w:rStyle w:val="Hyperlink"/>
+                  <w:color w:val="auto"/>
                 </w:rPr>
                 <w:t>https://www.arduinolibraries.info/libraries/pub-sub-client</w:t>
               </w:r>
@@ -15695,6 +15766,7 @@
               <w:r>
                 <w:rPr>
                   <w:rStyle w:val="Hyperlink"/>
+                  <w:color w:val="auto"/>
                 </w:rPr>
                 <w:t>https://github.com/esp8266/Arduino/tree/master/libraries/ESP8266WiFi</w:t>
               </w:r>
@@ -15726,8 +15798,8 @@
         <w:tblLook w:val="04A0" w:firstRow="1" w:lastRow="0" w:firstColumn="1" w:lastColumn="0" w:noHBand="0" w:noVBand="1"/>
       </w:tblPr>
       <w:tblGrid>
-        <w:gridCol w:w="2097"/>
-        <w:gridCol w:w="6906"/>
+        <w:gridCol w:w="3057"/>
+        <w:gridCol w:w="5946"/>
       </w:tblGrid>
       <w:tr>
         <w:tc>
@@ -15801,13 +15873,8 @@
             <w:pPr>
               <w:spacing w:line="360" w:lineRule="auto"/>
             </w:pPr>
-            <w:proofErr w:type="spellStart"/>
-            <w:r>
-              <w:t>Adafruit</w:t>
-            </w:r>
-            <w:proofErr w:type="spellEnd"/>
-            <w:r>
-              <w:t>_</w:t>
+            <w:r>
+              <w:t>Adafruit_</w:t>
             </w:r>
           </w:p>
           <w:p>
@@ -15826,6 +15893,9 @@
           <w:p>
             <w:pPr>
               <w:spacing w:line="360" w:lineRule="auto"/>
+              <w:rPr>
+                <w:u w:val="single"/>
+              </w:rPr>
             </w:pPr>
             <w:hyperlink r:id="rId12" w:history="1">
               <w:r>
@@ -15833,9 +15903,8 @@
                   <w:rStyle w:val="Hyperlink"/>
                   <w:color w:val="auto"/>
                   <w:szCs w:val="24"/>
-                  <w:u w:val="none"/>
                 </w:rPr>
-                <w:t>https://github.com/adafruit/Adafruit_BME280_Library?utm_source=platformio&amp;utm_medium=piohome</w:t>
+                <w:t>https://github.com/adafruit/Adafruit_BME280_Library</w:t>
               </w:r>
             </w:hyperlink>
           </w:p>
@@ -15879,6 +15948,9 @@
           <w:p>
             <w:pPr>
               <w:spacing w:line="360" w:lineRule="auto"/>
+              <w:rPr>
+                <w:u w:val="single"/>
+              </w:rPr>
             </w:pPr>
             <w:hyperlink r:id="rId14" w:history="1">
               <w:r>
@@ -15886,9 +15958,8 @@
                   <w:rStyle w:val="Hyperlink"/>
                   <w:color w:val="auto"/>
                   <w:szCs w:val="24"/>
-                  <w:u w:val="none"/>
                 </w:rPr>
-                <w:t>https://github.com/adafruit/Adafruit_CCS811?utm_source=platformio&amp;utm_medium=piohome</w:t>
+                <w:t>https://github.com/adafruit/Adafruit_CCS811</w:t>
               </w:r>
             </w:hyperlink>
           </w:p>
@@ -15934,6 +16005,9 @@
           <w:p>
             <w:pPr>
               <w:spacing w:line="360" w:lineRule="auto"/>
+              <w:rPr>
+                <w:u w:val="single"/>
+              </w:rPr>
             </w:pPr>
             <w:hyperlink r:id="rId16" w:history="1">
               <w:r>
@@ -15941,9 +16015,8 @@
                   <w:rStyle w:val="Hyperlink"/>
                   <w:color w:val="auto"/>
                   <w:szCs w:val="24"/>
-                  <w:u w:val="none"/>
                 </w:rPr>
-                <w:t>https://github.com/adafruit/Adafruit_Sensor?utm_source=platformio&amp;utm_medium=piohome</w:t>
+                <w:t>https://github.com/adafruit/Adafruit_Sensor</w:t>
               </w:r>
             </w:hyperlink>
           </w:p>
@@ -15964,7 +16037,6 @@
                 <w:szCs w:val="24"/>
               </w:rPr>
             </w:pPr>
-            <w:proofErr w:type="spellStart"/>
             <w:r>
               <w:rPr>
                 <w:rStyle w:val="Fett"/>
@@ -15972,36 +16044,26 @@
                 <w:bCs w:val="0"/>
                 <w:szCs w:val="24"/>
               </w:rPr>
-              <w:t>Adafruit</w:t>
-            </w:r>
-            <w:proofErr w:type="spellEnd"/>
-            <w:r>
+              <w:t>Adafruit_</w:t>
+            </w:r>
+          </w:p>
+          <w:p>
+            <w:pPr>
+              <w:spacing w:line="360" w:lineRule="auto"/>
               <w:rPr>
                 <w:rStyle w:val="Fett"/>
                 <w:b w:val="0"/>
                 <w:bCs w:val="0"/>
                 <w:szCs w:val="24"/>
               </w:rPr>
-              <w:t>_</w:t>
-            </w:r>
-          </w:p>
-          <w:p>
-            <w:pPr>
-              <w:spacing w:line="360" w:lineRule="auto"/>
+            </w:pPr>
+            <w:r>
               <w:rPr>
                 <w:rStyle w:val="Fett"/>
                 <w:b w:val="0"/>
                 <w:bCs w:val="0"/>
                 <w:szCs w:val="24"/>
               </w:rPr>
-            </w:pPr>
-            <w:r>
-              <w:rPr>
-                <w:rStyle w:val="Fett"/>
-                <w:b w:val="0"/>
-                <w:bCs w:val="0"/>
-                <w:szCs w:val="24"/>
-              </w:rPr>
               <w:t>VEML6070</w:t>
             </w:r>
           </w:p>
@@ -16013,15 +16075,17 @@
           <w:p>
             <w:pPr>
               <w:spacing w:line="360" w:lineRule="auto"/>
+              <w:rPr>
+                <w:u w:val="single"/>
+              </w:rPr>
             </w:pPr>
             <w:hyperlink r:id="rId17" w:history="1">
               <w:r>
                 <w:rPr>
                   <w:rStyle w:val="Hyperlink"/>
                   <w:color w:val="auto"/>
-                  <w:u w:val="none"/>
                 </w:rPr>
-                <w:t>https://github.com/adafruit/Adafruit_VEML6070?utm_source=platformio&amp;utm_medium=piohome</w:t>
+                <w:t>https://github.com/adafruit/Adafruit_VEML6070</w:t>
               </w:r>
             </w:hyperlink>
           </w:p>
@@ -16071,15 +16135,17 @@
           <w:p>
             <w:pPr>
               <w:spacing w:line="360" w:lineRule="auto"/>
+              <w:rPr>
+                <w:u w:val="single"/>
+              </w:rPr>
             </w:pPr>
             <w:hyperlink r:id="rId18" w:history="1">
               <w:r>
                 <w:rPr>
                   <w:rStyle w:val="Hyperlink"/>
                   <w:color w:val="auto"/>
-                  <w:u w:val="none"/>
                 </w:rPr>
-                <w:t>https://github.com/adafruit/DHT-sensor-library?utm_source=platformio&amp;utm_medium=piohome</w:t>
+                <w:t>https://github.com/adafruit/DHT-sensor-library</w:t>
               </w:r>
             </w:hyperlink>
           </w:p>
@@ -16149,15 +16215,17 @@
           <w:p>
             <w:pPr>
               <w:spacing w:line="360" w:lineRule="auto"/>
+              <w:rPr>
+                <w:u w:val="single"/>
+              </w:rPr>
             </w:pPr>
             <w:hyperlink r:id="rId19" w:history="1">
               <w:r>
                 <w:rPr>
                   <w:rStyle w:val="Hyperlink"/>
                   <w:color w:val="auto"/>
-                  <w:u w:val="none"/>
                 </w:rPr>
-                <w:t>https://github.com/Martinsos/arduino-lib-hc-sr04?utm_source=platformio&amp;utm_medium=piohome</w:t>
+                <w:t>https://github.com/Martinsos/arduino-lib-hc-sr04</w:t>
               </w:r>
             </w:hyperlink>
           </w:p>
@@ -16196,15 +16264,17 @@
           <w:p>
             <w:pPr>
               <w:spacing w:line="360" w:lineRule="auto"/>
+              <w:rPr>
+                <w:u w:val="single"/>
+              </w:rPr>
             </w:pPr>
             <w:hyperlink r:id="rId20" w:history="1">
               <w:r>
                 <w:rPr>
                   <w:rStyle w:val="Hyperlink"/>
                   <w:color w:val="auto"/>
-                  <w:u w:val="none"/>
                 </w:rPr>
-                <w:t>https://github.com/dantudose/MAX44009?utm_source=platformio&amp;utm_medium=piohome</w:t>
+                <w:t>https://github.com/dantudose/MAX44009</w:t>
               </w:r>
             </w:hyperlink>
           </w:p>
@@ -16245,6 +16315,7 @@
               <w:spacing w:line="360" w:lineRule="auto"/>
               <w:rPr>
                 <w:szCs w:val="24"/>
+                <w:u w:val="single"/>
               </w:rPr>
             </w:pPr>
             <w:hyperlink r:id="rId21" w:history="1">
@@ -16252,7 +16323,6 @@
                 <w:rPr>
                   <w:rStyle w:val="Hyperlink"/>
                   <w:color w:val="auto"/>
-                  <w:u w:val="none"/>
                 </w:rPr>
                 <w:t>https://github.com/adafruit/Adafruit_MPR121</w:t>
               </w:r>
@@ -16295,6 +16365,7 @@
               <w:spacing w:line="360" w:lineRule="auto"/>
               <w:rPr>
                 <w:szCs w:val="24"/>
+                <w:u w:val="single"/>
               </w:rPr>
             </w:pPr>
             <w:hyperlink r:id="rId22" w:history="1">
@@ -16302,7 +16373,6 @@
                 <w:rPr>
                   <w:rStyle w:val="Hyperlink"/>
                   <w:color w:val="auto"/>
-                  <w:u w:val="none"/>
                 </w:rPr>
                 <w:t>https://github.com/BlueDot-Arduino/BlueDot_BME280_TSL2591</w:t>
               </w:r>
@@ -16315,16 +16385,23 @@
       <w:pPr>
         <w:pStyle w:val="StandardTEXT"/>
       </w:pPr>
-      <w:bookmarkStart w:id="29" w:name="_GoBack"/>
-      <w:bookmarkEnd w:id="29"/>
+    </w:p>
+    <w:p>
+      <w:pPr>
+        <w:spacing w:after="160" w:line="259" w:lineRule="auto"/>
+      </w:pPr>
+      <w:r>
+        <w:br w:type="page"/>
+      </w:r>
     </w:p>
     <w:p>
       <w:pPr>
         <w:pStyle w:val="berschrift2"/>
       </w:pPr>
       <w:bookmarkStart w:id="30" w:name="_Toc10815437"/>
-      <w:bookmarkStart w:id="31" w:name="_Toc10818268"/>
-      <w:r>
+      <w:bookmarkStart w:id="31" w:name="_Toc10897893"/>
+      <w:r>
+        <w:lastRenderedPageBreak/>
         <w:t>Hinzufügen eines neuen Sensors</w:t>
       </w:r>
       <w:bookmarkEnd w:id="30"/>
@@ -16342,7 +16419,7 @@
       <w:pPr>
         <w:pStyle w:val="berschrift3"/>
       </w:pPr>
-      <w:bookmarkStart w:id="32" w:name="_Toc10818269"/>
+      <w:bookmarkStart w:id="32" w:name="_Toc10897894"/>
       <w:r>
         <w:t xml:space="preserve">Änderungen in </w:t>
       </w:r>
@@ -16435,7 +16512,6 @@
               <w:pStyle w:val="StandardTEXT"/>
             </w:pPr>
             <w:r>
-              <w:lastRenderedPageBreak/>
               <w:t>Nr.</w:t>
             </w:r>
           </w:p>
@@ -16651,7 +16727,7 @@
       <w:pPr>
         <w:pStyle w:val="berschrift3"/>
       </w:pPr>
-      <w:bookmarkStart w:id="33" w:name="_Toc10818270"/>
+      <w:bookmarkStart w:id="33" w:name="_Toc10897895"/>
       <w:r>
         <w:t>Änderungen in readSensorValues.cpp</w:t>
       </w:r>
@@ -16714,6 +16790,7 @@
         </w:numPr>
       </w:pPr>
       <w:r>
+        <w:lastRenderedPageBreak/>
         <w:t>Orientierung bieten bereits implementierten Funktionen für andere Sensoren</w:t>
       </w:r>
     </w:p>
@@ -16721,7 +16798,7 @@
       <w:pPr>
         <w:pStyle w:val="berschrift3"/>
       </w:pPr>
-      <w:bookmarkStart w:id="34" w:name="_Toc10818271"/>
+      <w:bookmarkStart w:id="34" w:name="_Toc10897896"/>
       <w:r>
         <w:t>Änderungen in main.cpp</w:t>
       </w:r>
@@ -16819,7 +16896,6 @@
         </w:numPr>
       </w:pPr>
       <w:r>
-        <w:lastRenderedPageBreak/>
         <w:t>Gegebenenfalls Initialisierung von Variablen (abhängig von gegebener Bibliothek zum Auslesen des Sensors)</w:t>
       </w:r>
     </w:p>
@@ -17022,6 +17098,7 @@
         </w:numPr>
       </w:pPr>
       <w:r>
+        <w:lastRenderedPageBreak/>
         <w:t>Aufrufen der Funktion, die in readSensorValues.cpp zum Auslesen des Sensors definiert wurde</w:t>
       </w:r>
     </w:p>
@@ -17029,7 +17106,7 @@
       <w:pPr>
         <w:pStyle w:val="berschrift2"/>
       </w:pPr>
-      <w:bookmarkStart w:id="35" w:name="_Toc10818272"/>
+      <w:bookmarkStart w:id="35" w:name="_Toc10897897"/>
       <w:r>
         <w:t>Hinzufügen eines neuen Aktors</w:t>
       </w:r>
@@ -17047,7 +17124,7 @@
       <w:pPr>
         <w:pStyle w:val="berschrift3"/>
       </w:pPr>
-      <w:bookmarkStart w:id="36" w:name="_Toc10818273"/>
+      <w:bookmarkStart w:id="36" w:name="_Toc10897898"/>
       <w:r>
         <w:t xml:space="preserve">Änderungen in </w:t>
       </w:r>
@@ -17118,7 +17195,6 @@
         </w:numPr>
       </w:pPr>
       <w:r>
-        <w:lastRenderedPageBreak/>
         <w:t>Gegebenenfalls vorhandene Bibliothek zum Ansteuern des Aktors einbinden</w:t>
       </w:r>
     </w:p>
@@ -17138,7 +17214,7 @@
       <w:pPr>
         <w:pStyle w:val="berschrift3"/>
       </w:pPr>
-      <w:bookmarkStart w:id="37" w:name="_Toc10818274"/>
+      <w:bookmarkStart w:id="37" w:name="_Toc10897899"/>
       <w:r>
         <w:t>Änderungen in setActuators.cpp</w:t>
       </w:r>
@@ -17168,7 +17244,7 @@
       <w:pPr>
         <w:pStyle w:val="berschrift3"/>
       </w:pPr>
-      <w:bookmarkStart w:id="38" w:name="_Toc10818275"/>
+      <w:bookmarkStart w:id="38" w:name="_Toc10897900"/>
       <w:r>
         <w:t>Änderungen in main.cpp</w:t>
       </w:r>
@@ -17342,6 +17418,7 @@
         <w:rPr>
           <w:color w:val="C00000"/>
         </w:rPr>
+        <w:lastRenderedPageBreak/>
         <w:t>Achtung</w:t>
       </w:r>
       <w:r>
@@ -17519,6 +17596,7 @@
         <w:docPartUnique/>
       </w:docPartObj>
     </w:sdtPr>
+    <w:sdtEndPr/>
     <w:sdtContent>
       <w:p>
         <w:pPr>
@@ -22509,7 +22587,7 @@
       </w:pPr>
     </w:pPrDefault>
   </w:docDefaults>
-  <w:latentStyles w:defLockedState="0" w:defUIPriority="99" w:defSemiHidden="0" w:defUnhideWhenUsed="0" w:defQFormat="0" w:count="375">
+  <w:latentStyles w:defLockedState="0" w:defUIPriority="99" w:defSemiHidden="0" w:defUnhideWhenUsed="0" w:defQFormat="0" w:count="376">
     <w:lsdException w:name="Normal" w:uiPriority="0" w:qFormat="1"/>
     <w:lsdException w:name="heading 1" w:uiPriority="9" w:qFormat="1"/>
     <w:lsdException w:name="heading 2" w:semiHidden="1" w:uiPriority="9" w:unhideWhenUsed="1" w:qFormat="1"/>
@@ -22615,7 +22693,6 @@
     <w:lsdException w:name="HTML Sample" w:semiHidden="1" w:unhideWhenUsed="1"/>
     <w:lsdException w:name="HTML Typewriter" w:semiHidden="1" w:unhideWhenUsed="1"/>
     <w:lsdException w:name="HTML Variable" w:semiHidden="1" w:unhideWhenUsed="1"/>
-    <w:lsdException w:name="Normal Table" w:semiHidden="1" w:unhideWhenUsed="1"/>
     <w:lsdException w:name="annotation subject" w:semiHidden="1" w:unhideWhenUsed="1"/>
     <w:lsdException w:name="No List" w:semiHidden="1" w:unhideWhenUsed="1"/>
     <w:lsdException w:name="Outline List 1" w:semiHidden="1" w:unhideWhenUsed="1"/>
@@ -22662,10 +22739,8 @@
     <w:lsdException w:name="Table Subtle 2" w:semiHidden="1" w:unhideWhenUsed="1"/>
     <w:lsdException w:name="Table Web 1" w:semiHidden="1" w:unhideWhenUsed="1"/>
     <w:lsdException w:name="Table Web 2" w:semiHidden="1" w:unhideWhenUsed="1"/>
-    <w:lsdException w:name="Table Web 3" w:semiHidden="1" w:unhideWhenUsed="1"/>
     <w:lsdException w:name="Balloon Text" w:semiHidden="1" w:unhideWhenUsed="1"/>
     <w:lsdException w:name="Table Grid" w:uiPriority="39"/>
-    <w:lsdException w:name="Table Theme" w:semiHidden="1" w:unhideWhenUsed="1"/>
     <w:lsdException w:name="Placeholder Text" w:semiHidden="1"/>
     <w:lsdException w:name="No Spacing" w:uiPriority="1" w:qFormat="1"/>
     <w:lsdException w:name="Light Shading" w:uiPriority="60"/>
@@ -22885,6 +22960,7 @@
     <w:lsdException w:name="Smart Hyperlink" w:semiHidden="1" w:unhideWhenUsed="1"/>
     <w:lsdException w:name="Hashtag" w:semiHidden="1" w:unhideWhenUsed="1"/>
     <w:lsdException w:name="Unresolved Mention" w:semiHidden="1" w:unhideWhenUsed="1"/>
+    <w:lsdException w:name="Smart Link" w:semiHidden="1" w:unhideWhenUsed="1"/>
   </w:latentStyles>
   <w:style w:type="paragraph" w:default="1" w:styleId="Standard">
     <w:name w:val="Normal"/>
@@ -23026,7 +23102,6 @@
   <w:style w:type="character" w:default="1" w:styleId="Absatz-Standardschriftart">
     <w:name w:val="Default Paragraph Font"/>
     <w:uiPriority w:val="1"/>
-    <w:semiHidden/>
     <w:unhideWhenUsed/>
   </w:style>
   <w:style w:type="table" w:default="1" w:styleId="NormaleTabelle">
@@ -24101,7 +24176,7 @@
 </file>
 
 <file path=customXml/itemProps1.xml><?xml version="1.0" encoding="utf-8"?>
-<ds:datastoreItem xmlns:ds="http://schemas.openxmlformats.org/officeDocument/2006/customXml" ds:itemID="{918786E3-FB35-4956-AC63-476425968E82}">
+<ds:datastoreItem xmlns:ds="http://schemas.openxmlformats.org/officeDocument/2006/customXml" ds:itemID="{4B5E261B-C058-4EA9-8DEA-52C5B3560BB4}">
   <ds:schemaRefs>
     <ds:schemaRef ds:uri="http://schemas.openxmlformats.org/officeDocument/2006/bibliography"/>
   </ds:schemaRefs>

</xml_diff>